<commit_message>
Edit relational model to be more in line with ERD draft
</commit_message>
<xml_diff>
--- a/relationalModel.docx
+++ b/relationalModel.docx
@@ -8,12 +8,14 @@
           <w:lang w:val="en-US"/>
         </w:rPr>
       </w:pPr>
+      <w:proofErr w:type="gramStart"/>
       <w:r>
         <w:rPr>
           <w:lang w:val="en-US"/>
         </w:rPr>
         <w:t>Zone(</w:t>
       </w:r>
+      <w:proofErr w:type="gramEnd"/>
       <w:r>
         <w:rPr>
           <w:u w:val="single"/>
@@ -25,7 +27,35 @@
         <w:rPr>
           <w:lang w:val="en-US"/>
         </w:rPr>
-        <w:t>, colour)</w:t>
+        <w:t xml:space="preserve">, </w:t>
+      </w:r>
+      <w:proofErr w:type="spellStart"/>
+      <w:r>
+        <w:rPr>
+          <w:lang w:val="en-US"/>
+        </w:rPr>
+        <w:t>colour</w:t>
+      </w:r>
+      <w:proofErr w:type="spellEnd"/>
+      <w:r>
+        <w:rPr>
+          <w:lang w:val="en-US"/>
+        </w:rPr>
+        <w:t xml:space="preserve">, </w:t>
+      </w:r>
+      <w:proofErr w:type="spellStart"/>
+      <w:r>
+        <w:rPr>
+          <w:lang w:val="en-US"/>
+        </w:rPr>
+        <w:t>hex_value</w:t>
+      </w:r>
+      <w:proofErr w:type="spellEnd"/>
+      <w:r>
+        <w:rPr>
+          <w:lang w:val="en-US"/>
+        </w:rPr>
+        <w:t>)</w:t>
       </w:r>
     </w:p>
     <w:p>
@@ -34,12 +64,14 @@
           <w:lang w:val="en-US"/>
         </w:rPr>
       </w:pPr>
+      <w:proofErr w:type="gramStart"/>
       <w:r>
         <w:rPr>
           <w:lang w:val="en-US"/>
         </w:rPr>
         <w:t>Enclosure(</w:t>
       </w:r>
+      <w:proofErr w:type="gramEnd"/>
       <w:r>
         <w:rPr>
           <w:u w:val="single"/>
@@ -51,7 +83,21 @@
         <w:rPr>
           <w:lang w:val="en-US"/>
         </w:rPr>
-        <w:t>, biome, size, zoneName)</w:t>
+        <w:t xml:space="preserve">, biome, size, </w:t>
+      </w:r>
+      <w:proofErr w:type="spellStart"/>
+      <w:r>
+        <w:rPr>
+          <w:lang w:val="en-US"/>
+        </w:rPr>
+        <w:t>zoneName</w:t>
+      </w:r>
+      <w:proofErr w:type="spellEnd"/>
+      <w:r>
+        <w:rPr>
+          <w:lang w:val="en-US"/>
+        </w:rPr>
+        <w:t>)</w:t>
       </w:r>
     </w:p>
     <w:p>
@@ -60,12 +106,14 @@
           <w:lang w:val="en-US"/>
         </w:rPr>
       </w:pPr>
+      <w:proofErr w:type="gramStart"/>
       <w:r>
         <w:rPr>
           <w:lang w:val="en-US"/>
         </w:rPr>
         <w:t>Animal(</w:t>
       </w:r>
+      <w:proofErr w:type="gramEnd"/>
       <w:r>
         <w:rPr>
           <w:u w:val="single"/>
@@ -77,7 +125,63 @@
         <w:rPr>
           <w:lang w:val="en-US"/>
         </w:rPr>
-        <w:t>, sex, feeding_interval, name, weight, originCountry, dob, enclosureID, speciesName)</w:t>
+        <w:t xml:space="preserve">, sex, </w:t>
+      </w:r>
+      <w:proofErr w:type="spellStart"/>
+      <w:r>
+        <w:rPr>
+          <w:lang w:val="en-US"/>
+        </w:rPr>
+        <w:t>feeding_interval</w:t>
+      </w:r>
+      <w:proofErr w:type="spellEnd"/>
+      <w:r>
+        <w:rPr>
+          <w:lang w:val="en-US"/>
+        </w:rPr>
+        <w:t xml:space="preserve">, name, weight, </w:t>
+      </w:r>
+      <w:proofErr w:type="spellStart"/>
+      <w:r>
+        <w:rPr>
+          <w:lang w:val="en-US"/>
+        </w:rPr>
+        <w:t>originCountry</w:t>
+      </w:r>
+      <w:proofErr w:type="spellEnd"/>
+      <w:r>
+        <w:rPr>
+          <w:lang w:val="en-US"/>
+        </w:rPr>
+        <w:t xml:space="preserve">, dob, </w:t>
+      </w:r>
+      <w:proofErr w:type="spellStart"/>
+      <w:r>
+        <w:rPr>
+          <w:lang w:val="en-US"/>
+        </w:rPr>
+        <w:t>enclosureID</w:t>
+      </w:r>
+      <w:proofErr w:type="spellEnd"/>
+      <w:r>
+        <w:rPr>
+          <w:lang w:val="en-US"/>
+        </w:rPr>
+        <w:t xml:space="preserve">, </w:t>
+      </w:r>
+      <w:proofErr w:type="spellStart"/>
+      <w:r>
+        <w:rPr>
+          <w:lang w:val="en-US"/>
+        </w:rPr>
+        <w:t>speciesName</w:t>
+      </w:r>
+      <w:proofErr w:type="spellEnd"/>
+      <w:r>
+        <w:rPr>
+          <w:lang w:val="en-US"/>
+        </w:rPr>
+        <w:t>)</w:t>
       </w:r>
     </w:p>
     <w:p>
@@ -86,19 +190,30 @@
           <w:lang w:val="en-US"/>
         </w:rPr>
       </w:pPr>
+      <w:proofErr w:type="gramStart"/>
       <w:r>
         <w:rPr>
           <w:lang w:val="en-US"/>
         </w:rPr>
         <w:t>Species(</w:t>
       </w:r>
+      <w:proofErr w:type="spellStart"/>
+      <w:proofErr w:type="gramEnd"/>
       <w:r>
         <w:rPr>
           <w:u w:val="single"/>
           <w:lang w:val="en-US"/>
         </w:rPr>
+        <w:t>latin_</w:t>
+      </w:r>
+      <w:r>
+        <w:rPr>
+          <w:u w:val="single"/>
+          <w:lang w:val="en-US"/>
+        </w:rPr>
         <w:t>name</w:t>
       </w:r>
+      <w:proofErr w:type="spellEnd"/>
       <w:r>
         <w:rPr>
           <w:lang w:val="en-US"/>
@@ -109,7 +224,55 @@
         <w:rPr>
           <w:lang w:val="en-US"/>
         </w:rPr>
-        <w:t xml:space="preserve"> required_biome, species_group)</w:t>
+        <w:t xml:space="preserve"> </w:t>
+      </w:r>
+      <w:proofErr w:type="spellStart"/>
+      <w:r>
+        <w:rPr>
+          <w:lang w:val="en-US"/>
+        </w:rPr>
+        <w:t>common_name</w:t>
+      </w:r>
+      <w:proofErr w:type="spellEnd"/>
+      <w:r>
+        <w:rPr>
+          <w:lang w:val="en-US"/>
+        </w:rPr>
+        <w:t>,</w:t>
+      </w:r>
+      <w:r>
+        <w:rPr>
+          <w:lang w:val="en-US"/>
+        </w:rPr>
+        <w:t xml:space="preserve"> </w:t>
+      </w:r>
+      <w:proofErr w:type="spellStart"/>
+      <w:r>
+        <w:rPr>
+          <w:lang w:val="en-US"/>
+        </w:rPr>
+        <w:t>required_biome</w:t>
+      </w:r>
+      <w:proofErr w:type="spellEnd"/>
+      <w:r>
+        <w:rPr>
+          <w:lang w:val="en-US"/>
+        </w:rPr>
+        <w:t xml:space="preserve">, </w:t>
+      </w:r>
+      <w:proofErr w:type="spellStart"/>
+      <w:r>
+        <w:rPr>
+          <w:lang w:val="en-US"/>
+        </w:rPr>
+        <w:t>species_group</w:t>
+      </w:r>
+      <w:proofErr w:type="spellEnd"/>
+      <w:r>
+        <w:rPr>
+          <w:lang w:val="en-US"/>
+        </w:rPr>
+        <w:t>)</w:t>
       </w:r>
     </w:p>
     <w:p>
@@ -118,19 +281,59 @@
           <w:lang w:val="en-US"/>
         </w:rPr>
       </w:pPr>
-      <w:r>
-        <w:rPr>
-          <w:lang w:val="en-US"/>
-        </w:rPr>
-        <w:t>SpeciesGroup(</w:t>
-      </w:r>
+      <w:proofErr w:type="spellStart"/>
+      <w:proofErr w:type="gramStart"/>
+      <w:r>
+        <w:rPr>
+          <w:lang w:val="en-US"/>
+        </w:rPr>
+        <w:t>SpeciesGroup</w:t>
+      </w:r>
+      <w:proofErr w:type="spellEnd"/>
+      <w:r>
+        <w:rPr>
+          <w:lang w:val="en-US"/>
+        </w:rPr>
+        <w:t>(</w:t>
+      </w:r>
+      <w:proofErr w:type="spellStart"/>
+      <w:proofErr w:type="gramEnd"/>
       <w:r>
         <w:rPr>
           <w:u w:val="single"/>
           <w:lang w:val="en-US"/>
         </w:rPr>
+        <w:t>latin_</w:t>
+      </w:r>
+      <w:r>
+        <w:rPr>
+          <w:u w:val="single"/>
+          <w:lang w:val="en-US"/>
+        </w:rPr>
         <w:t>name</w:t>
       </w:r>
+      <w:proofErr w:type="spellEnd"/>
+      <w:r>
+        <w:rPr>
+          <w:u w:val="single"/>
+          <w:lang w:val="en-US"/>
+        </w:rPr>
+        <w:t>,</w:t>
+      </w:r>
+      <w:r>
+        <w:rPr>
+          <w:lang w:val="en-US"/>
+        </w:rPr>
+        <w:t xml:space="preserve"> </w:t>
+      </w:r>
+      <w:proofErr w:type="spellStart"/>
+      <w:r>
+        <w:rPr>
+          <w:lang w:val="en-US"/>
+        </w:rPr>
+        <w:t>common_name</w:t>
+      </w:r>
+      <w:proofErr w:type="spellEnd"/>
       <w:r>
         <w:rPr>
           <w:lang w:val="en-US"/>
@@ -144,6 +347,7 @@
           <w:lang w:val="en-US"/>
         </w:rPr>
       </w:pPr>
+      <w:proofErr w:type="gramStart"/>
       <w:r>
         <w:rPr>
           <w:lang w:val="en-US"/>
@@ -156,6 +360,7 @@
         </w:rPr>
         <w:t>(</w:t>
       </w:r>
+      <w:proofErr w:type="gramEnd"/>
       <w:r>
         <w:rPr>
           <w:u w:val="single"/>
@@ -167,7 +372,49 @@
         <w:rPr>
           <w:lang w:val="en-US"/>
         </w:rPr>
-        <w:t>, fname, lname, dob, phNumber, email, address, clinic</w:t>
+        <w:t xml:space="preserve">, </w:t>
+      </w:r>
+      <w:proofErr w:type="spellStart"/>
+      <w:r>
+        <w:rPr>
+          <w:lang w:val="en-US"/>
+        </w:rPr>
+        <w:t>fname</w:t>
+      </w:r>
+      <w:proofErr w:type="spellEnd"/>
+      <w:r>
+        <w:rPr>
+          <w:lang w:val="en-US"/>
+        </w:rPr>
+        <w:t xml:space="preserve">, </w:t>
+      </w:r>
+      <w:proofErr w:type="spellStart"/>
+      <w:r>
+        <w:rPr>
+          <w:lang w:val="en-US"/>
+        </w:rPr>
+        <w:t>lname</w:t>
+      </w:r>
+      <w:proofErr w:type="spellEnd"/>
+      <w:r>
+        <w:rPr>
+          <w:lang w:val="en-US"/>
+        </w:rPr>
+        <w:t xml:space="preserve">, dob, </w:t>
+      </w:r>
+      <w:proofErr w:type="spellStart"/>
+      <w:r>
+        <w:rPr>
+          <w:lang w:val="en-US"/>
+        </w:rPr>
+        <w:t>phNumber</w:t>
+      </w:r>
+      <w:proofErr w:type="spellEnd"/>
+      <w:r>
+        <w:rPr>
+          <w:lang w:val="en-US"/>
+        </w:rPr>
+        <w:t>, email, address, clinic</w:t>
       </w:r>
       <w:r>
         <w:rPr>
@@ -182,12 +429,14 @@
           <w:lang w:val="en-US"/>
         </w:rPr>
       </w:pPr>
+      <w:proofErr w:type="gramStart"/>
       <w:r>
         <w:rPr>
           <w:lang w:val="en-US"/>
         </w:rPr>
         <w:t>Care(</w:t>
       </w:r>
+      <w:proofErr w:type="gramEnd"/>
       <w:r>
         <w:rPr>
           <w:u w:val="single"/>
@@ -208,6 +457,7 @@
         </w:rPr>
         <w:t xml:space="preserve">, </w:t>
       </w:r>
+      <w:proofErr w:type="spellStart"/>
       <w:r>
         <w:rPr>
           <w:u w:val="single"/>
@@ -215,12 +465,14 @@
         </w:rPr>
         <w:t>staffID</w:t>
       </w:r>
+      <w:proofErr w:type="spellEnd"/>
       <w:r>
         <w:rPr>
           <w:lang w:val="en-US"/>
         </w:rPr>
         <w:t xml:space="preserve">, </w:t>
       </w:r>
+      <w:proofErr w:type="spellStart"/>
       <w:r>
         <w:rPr>
           <w:u w:val="single"/>
@@ -228,6 +480,7 @@
         </w:rPr>
         <w:t>animalID</w:t>
       </w:r>
+      <w:proofErr w:type="spellEnd"/>
       <w:r>
         <w:rPr>
           <w:lang w:val="en-US"/>
@@ -250,12 +503,20 @@
           <w:lang w:val="en-US"/>
         </w:rPr>
       </w:pPr>
-      <w:r>
-        <w:rPr>
-          <w:lang w:val="en-US"/>
-        </w:rPr>
-        <w:t>Ate(</w:t>
-      </w:r>
+      <w:proofErr w:type="gramStart"/>
+      <w:r>
+        <w:rPr>
+          <w:lang w:val="en-US"/>
+        </w:rPr>
+        <w:t>Feed</w:t>
+      </w:r>
+      <w:r>
+        <w:rPr>
+          <w:lang w:val="en-US"/>
+        </w:rPr>
+        <w:t>(</w:t>
+      </w:r>
+      <w:proofErr w:type="gramEnd"/>
       <w:r>
         <w:rPr>
           <w:u w:val="single"/>
@@ -282,6 +543,7 @@
         </w:rPr>
         <w:t xml:space="preserve">, </w:t>
       </w:r>
+      <w:proofErr w:type="spellStart"/>
       <w:r>
         <w:rPr>
           <w:u w:val="single"/>
@@ -289,12 +551,14 @@
         </w:rPr>
         <w:t>staffID</w:t>
       </w:r>
+      <w:proofErr w:type="spellEnd"/>
       <w:r>
         <w:rPr>
           <w:lang w:val="en-US"/>
         </w:rPr>
         <w:t xml:space="preserve">, </w:t>
       </w:r>
+      <w:proofErr w:type="spellStart"/>
       <w:r>
         <w:rPr>
           <w:u w:val="single"/>
@@ -302,11 +566,26 @@
         </w:rPr>
         <w:t>animalID</w:t>
       </w:r>
-      <w:r>
-        <w:rPr>
-          <w:lang w:val="en-US"/>
-        </w:rPr>
-        <w:t>, amount, foodType)</w:t>
+      <w:proofErr w:type="spellEnd"/>
+      <w:r>
+        <w:rPr>
+          <w:lang w:val="en-US"/>
+        </w:rPr>
+        <w:t xml:space="preserve">, amount, </w:t>
+      </w:r>
+      <w:proofErr w:type="spellStart"/>
+      <w:r>
+        <w:rPr>
+          <w:lang w:val="en-US"/>
+        </w:rPr>
+        <w:t>foodType</w:t>
+      </w:r>
+      <w:proofErr w:type="spellEnd"/>
+      <w:r>
+        <w:rPr>
+          <w:lang w:val="en-US"/>
+        </w:rPr>
+        <w:t>)</w:t>
       </w:r>
       <w:r>
         <w:rPr>
@@ -324,12 +603,15 @@
           <w:lang w:val="en-US"/>
         </w:rPr>
       </w:pPr>
+      <w:proofErr w:type="gramStart"/>
       <w:r>
         <w:rPr>
           <w:lang w:val="en-US"/>
         </w:rPr>
         <w:t>Oversees(</w:t>
       </w:r>
+      <w:proofErr w:type="spellStart"/>
+      <w:proofErr w:type="gramEnd"/>
       <w:r>
         <w:rPr>
           <w:u w:val="single"/>
@@ -337,12 +619,14 @@
         </w:rPr>
         <w:t>sGroupName</w:t>
       </w:r>
+      <w:proofErr w:type="spellEnd"/>
       <w:r>
         <w:rPr>
           <w:lang w:val="en-US"/>
         </w:rPr>
         <w:t xml:space="preserve">, </w:t>
       </w:r>
+      <w:proofErr w:type="spellStart"/>
       <w:r>
         <w:rPr>
           <w:u w:val="single"/>
@@ -350,31 +634,12 @@
         </w:rPr>
         <w:t>staffID</w:t>
       </w:r>
+      <w:proofErr w:type="spellEnd"/>
       <w:r>
         <w:rPr>
           <w:lang w:val="en-US"/>
         </w:rPr>
         <w:t>)</w:t>
-      </w:r>
-    </w:p>
-    <w:p>
-      <w:pPr>
-        <w:rPr>
-          <w:lang w:val="en-US"/>
-        </w:rPr>
-      </w:pPr>
-    </w:p>
-    <w:p>
-      <w:pPr>
-        <w:rPr>
-          <w:lang w:val="en-US"/>
-        </w:rPr>
-      </w:pPr>
-      <w:r>
-        <w:rPr>
-          <w:lang w:val="en-US"/>
-        </w:rPr>
-        <w:t>Entities -&gt; Weak Entities -&gt; Transform Relationships -&gt; Generalization -&gt; Merge</w:t>
       </w:r>
     </w:p>
     <w:sectPr>

</xml_diff>